<commit_message>
at this commit, json database was implementaed considering the values for subbasins 128, 129, and 130. These subbasins were not considered before
</commit_message>
<xml_diff>
--- a/model_ecw/debbuging_mapping_new4.docx
+++ b/model_ecw/debbuging_mapping_new4.docx
@@ -3766,7 +3766,6 @@
           </mc:Fallback>
         </mc:AlternateContent>
       </w:r>
-      <w:bookmarkStart w:id="0" w:name="_GoBack"/>
       <w:r>
         <w:rPr>
           <w:b/>
@@ -3809,7 +3808,6 @@
           </wp:inline>
         </w:drawing>
       </w:r>
-      <w:bookmarkEnd w:id="0"/>
     </w:p>
     <w:p>
       <w:pPr>
@@ -11155,10 +11153,35 @@
     <w:p/>
     <w:p>
       <w:r>
+        <w:t>‘</w:t>
+      </w:r>
+      <w:bookmarkStart w:id="0" w:name="_GoBack"/>
+      <w:bookmarkEnd w:id="0"/>
+      <w:r>
         <w:t>JSON validator</w:t>
       </w:r>
-    </w:p>
-    <w:p>
+      <w:r>
+        <w:t>’</w:t>
+      </w:r>
+      <w:r>
+        <w:t xml:space="preserve">  and </w:t>
+      </w:r>
+      <w:r>
+        <w:t>‘</w:t>
+      </w:r>
+      <w:r>
+        <w:t>convertor from CSV to JSON</w:t>
+      </w:r>
+      <w:r>
+        <w:t>’</w:t>
+      </w:r>
+    </w:p>
+    <w:p>
+      <w:pPr>
+        <w:rPr>
+          <w:rStyle w:val="Hyperlink"/>
+        </w:rPr>
+      </w:pPr>
       <w:hyperlink r:id="rId87" w:history="1">
         <w:r>
           <w:rPr>
@@ -11169,12 +11192,23 @@
       </w:hyperlink>
     </w:p>
     <w:p>
+      <w:hyperlink r:id="rId88" w:history="1">
+        <w:r>
+          <w:rPr>
+            <w:rStyle w:val="Hyperlink"/>
+          </w:rPr>
+          <w:t>http://www.convertcsv.com/csv-to-json.htm</w:t>
+        </w:r>
+      </w:hyperlink>
+    </w:p>
+    <w:p/>
+    <w:p>
       <w:r>
         <w:t>jQuery split-resize floating sidebar</w:t>
       </w:r>
     </w:p>
     <w:p>
-      <w:hyperlink r:id="rId88" w:history="1">
+      <w:hyperlink r:id="rId89" w:history="1">
         <w:r>
           <w:rPr>
             <w:rStyle w:val="Hyperlink"/>
@@ -11189,7 +11223,7 @@
       </w:r>
     </w:p>
     <w:p>
-      <w:hyperlink r:id="rId89" w:history="1">
+      <w:hyperlink r:id="rId90" w:history="1">
         <w:r>
           <w:rPr>
             <w:rStyle w:val="Hyperlink"/>
@@ -11204,7 +11238,7 @@
       </w:r>
     </w:p>
     <w:p>
-      <w:hyperlink r:id="rId90" w:history="1">
+      <w:hyperlink r:id="rId91" w:history="1">
         <w:r>
           <w:rPr>
             <w:rStyle w:val="Hyperlink"/>
@@ -11214,7 +11248,7 @@
       </w:hyperlink>
     </w:p>
     <w:p>
-      <w:hyperlink r:id="rId91" w:history="1">
+      <w:hyperlink r:id="rId92" w:history="1">
         <w:r>
           <w:rPr>
             <w:rStyle w:val="Hyperlink"/>

</xml_diff>

<commit_message>
At this commit, buttons to select TypeMap and subbasin highlight (for main map) were implemented.
</commit_message>
<xml_diff>
--- a/model_ecw/debbuging_mapping_new4.docx
+++ b/model_ecw/debbuging_mapping_new4.docx
@@ -2007,7 +2007,7 @@
           </mc:Choice>
           <mc:Fallback>
             <w:pict>
-              <v:rect w14:anchorId="582F2BCA" id="Rectangle 75" o:spid="_x0000_s1026" style="position:absolute;margin-left:4.5pt;margin-top:12.85pt;width:445.5pt;height:11.25pt;z-index:251674624;visibility:visible;mso-wrap-style:square;mso-wrap-distance-left:9pt;mso-wrap-distance-top:0;mso-wrap-distance-right:9pt;mso-wrap-distance-bottom:0;mso-position-horizontal:absolute;mso-position-horizontal-relative:text;mso-position-vertical:absolute;mso-position-vertical-relative:text;v-text-anchor:middle" o:gfxdata="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" filled="f" strokecolor="#f6c" strokeweight="2.25pt"/>
+              <v:rect w14:anchorId="5897AD85" id="Rectangle 75" o:spid="_x0000_s1026" style="position:absolute;margin-left:4.5pt;margin-top:12.85pt;width:445.5pt;height:11.25pt;z-index:251674624;visibility:visible;mso-wrap-style:square;mso-wrap-distance-left:9pt;mso-wrap-distance-top:0;mso-wrap-distance-right:9pt;mso-wrap-distance-bottom:0;mso-position-horizontal:absolute;mso-position-horizontal-relative:text;mso-position-vertical:absolute;mso-position-vertical-relative:text;v-text-anchor:middle" o:gfxdata="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" filled="f" strokecolor="#f6c" strokeweight="2.25pt"/>
             </w:pict>
           </mc:Fallback>
         </mc:AlternateContent>
@@ -2080,7 +2080,7 @@
           </mc:Choice>
           <mc:Fallback>
             <w:pict>
-              <v:shapetype w14:anchorId="20B6145A" id="_x0000_t34" coordsize="21600,21600" o:spt="34" o:oned="t" adj="10800" path="m,l@0,0@0,21600,21600,21600e" filled="f">
+              <v:shapetype w14:anchorId="0527F78B" id="_x0000_t34" coordsize="21600,21600" o:spt="34" o:oned="t" adj="10800" path="m,l@0,0@0,21600,21600,21600e" filled="f">
                 <v:stroke joinstyle="miter"/>
                 <v:formulas>
                   <v:f eqn="val #0"/>
@@ -2255,7 +2255,7 @@
           </mc:Choice>
           <mc:Fallback>
             <w:pict>
-              <v:rect w14:anchorId="0E5A53EF" id="Rectangle 26" o:spid="_x0000_s1026" style="position:absolute;margin-left:135.8pt;margin-top:26.15pt;width:39.25pt;height:8.2pt;z-index:251660288;visibility:visible;mso-wrap-style:square;mso-wrap-distance-left:9pt;mso-wrap-distance-top:0;mso-wrap-distance-right:9pt;mso-wrap-distance-bottom:0;mso-position-horizontal:absolute;mso-position-horizontal-relative:text;mso-position-vertical:absolute;mso-position-vertical-relative:text;v-text-anchor:middle" o:gfxdata="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" filled="f" strokecolor="#c45911 [2405]" strokeweight="2.25pt"/>
+              <v:rect w14:anchorId="3F0328F3" id="Rectangle 26" o:spid="_x0000_s1026" style="position:absolute;margin-left:135.8pt;margin-top:26.15pt;width:39.25pt;height:8.2pt;z-index:251660288;visibility:visible;mso-wrap-style:square;mso-wrap-distance-left:9pt;mso-wrap-distance-top:0;mso-wrap-distance-right:9pt;mso-wrap-distance-bottom:0;mso-position-horizontal:absolute;mso-position-horizontal-relative:text;mso-position-vertical:absolute;mso-position-vertical-relative:text;v-text-anchor:middle" o:gfxdata="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" filled="f" strokecolor="#c45911 [2405]" strokeweight="2.25pt"/>
             </w:pict>
           </mc:Fallback>
         </mc:AlternateContent>
@@ -3453,7 +3453,7 @@
           </mc:Choice>
           <mc:Fallback>
             <w:pict>
-              <v:shape w14:anchorId="281F0CED" id="Connector: Elbow 69" o:spid="_x0000_s1026" type="#_x0000_t34" style="position:absolute;margin-left:57pt;margin-top:22.15pt;width:76.5pt;height:249.75pt;z-index:251671552;visibility:visible;mso-wrap-style:square;mso-width-percent:0;mso-height-percent:0;mso-wrap-distance-left:9pt;mso-wrap-distance-top:0;mso-wrap-distance-right:9pt;mso-wrap-distance-bottom:0;mso-position-horizontal:absolute;mso-position-horizontal-relative:text;mso-position-vertical:absolute;mso-position-vertical-relative:text;mso-width-percent:0;mso-height-percent:0;mso-width-relative:margin;mso-height-relative:margin" o:gfxdata="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" adj="-20500" strokecolor="red" strokeweight="1.5pt">
+              <v:shape w14:anchorId="46970B0D" id="Connector: Elbow 69" o:spid="_x0000_s1026" type="#_x0000_t34" style="position:absolute;margin-left:57pt;margin-top:22.15pt;width:76.5pt;height:249.75pt;z-index:251671552;visibility:visible;mso-wrap-style:square;mso-width-percent:0;mso-height-percent:0;mso-wrap-distance-left:9pt;mso-wrap-distance-top:0;mso-wrap-distance-right:9pt;mso-wrap-distance-bottom:0;mso-position-horizontal:absolute;mso-position-horizontal-relative:text;mso-position-vertical:absolute;mso-position-vertical-relative:text;mso-width-percent:0;mso-height-percent:0;mso-width-relative:margin;mso-height-relative:margin" o:gfxdata="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" adj="-20500" strokecolor="red" strokeweight="1.5pt">
                 <v:stroke endarrow="block"/>
               </v:shape>
             </w:pict>
@@ -3537,7 +3537,7 @@
           </mc:Choice>
           <mc:Fallback>
             <w:pict>
-              <v:roundrect w14:anchorId="71D9B166" id="Rectangle: Rounded Corners 68" o:spid="_x0000_s1026" style="position:absolute;margin-left:56.25pt;margin-top:16.85pt;width:39pt;height:11.25pt;z-index:251669504;visibility:visible;mso-wrap-style:square;mso-width-percent:0;mso-height-percent:0;mso-wrap-distance-left:9pt;mso-wrap-distance-top:0;mso-wrap-distance-right:9pt;mso-wrap-distance-bottom:0;mso-position-horizontal:absolute;mso-position-horizontal-relative:text;mso-position-vertical:absolute;mso-position-vertical-relative:text;mso-width-percent:0;mso-height-percent:0;mso-width-relative:margin;mso-height-relative:margin;v-text-anchor:middle" arcsize="10923f" o:gfxdata="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" filled="f" strokecolor="red" strokeweight="1.5pt">
+              <v:roundrect w14:anchorId="3D9077C9" id="Rectangle: Rounded Corners 68" o:spid="_x0000_s1026" style="position:absolute;margin-left:56.25pt;margin-top:16.85pt;width:39pt;height:11.25pt;z-index:251669504;visibility:visible;mso-wrap-style:square;mso-width-percent:0;mso-height-percent:0;mso-wrap-distance-left:9pt;mso-wrap-distance-top:0;mso-wrap-distance-right:9pt;mso-wrap-distance-bottom:0;mso-position-horizontal:absolute;mso-position-horizontal-relative:text;mso-position-vertical:absolute;mso-position-vertical-relative:text;mso-width-percent:0;mso-height-percent:0;mso-width-relative:margin;mso-height-relative:margin;v-text-anchor:middle" arcsize="10923f" o:gfxdata="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" filled="f" strokecolor="red" strokeweight="1.5pt">
                 <v:stroke joinstyle="miter"/>
               </v:roundrect>
             </w:pict>
@@ -3664,7 +3664,7 @@
           </mc:Choice>
           <mc:Fallback>
             <w:pict>
-              <v:shape w14:anchorId="42258FA9" id="Connector: Elbow 55" o:spid="_x0000_s1026" type="#_x0000_t34" style="position:absolute;margin-left:60.75pt;margin-top:6.4pt;width:53.25pt;height:31.5pt;flip:y;z-index:251667456;visibility:visible;mso-wrap-style:square;mso-width-percent:0;mso-height-percent:0;mso-wrap-distance-left:9pt;mso-wrap-distance-top:0;mso-wrap-distance-right:9pt;mso-wrap-distance-bottom:0;mso-position-horizontal:absolute;mso-position-horizontal-relative:text;mso-position-vertical:absolute;mso-position-vertical-relative:text;mso-width-percent:0;mso-height-percent:0;mso-width-relative:margin;mso-height-relative:margin" o:gfxdata="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" adj="29921" strokecolor="red" strokeweight="1pt">
+              <v:shape w14:anchorId="35104E76" id="Connector: Elbow 55" o:spid="_x0000_s1026" type="#_x0000_t34" style="position:absolute;margin-left:60.75pt;margin-top:6.4pt;width:53.25pt;height:31.5pt;flip:y;z-index:251667456;visibility:visible;mso-wrap-style:square;mso-width-percent:0;mso-height-percent:0;mso-wrap-distance-left:9pt;mso-wrap-distance-top:0;mso-wrap-distance-right:9pt;mso-wrap-distance-bottom:0;mso-position-horizontal:absolute;mso-position-horizontal-relative:text;mso-position-vertical:absolute;mso-position-vertical-relative:text;mso-width-percent:0;mso-height-percent:0;mso-width-relative:margin;mso-height-relative:margin" o:gfxdata="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" adj="29921" strokecolor="red" strokeweight="1pt">
                 <v:stroke endarrow="block"/>
               </v:shape>
             </w:pict>
@@ -3759,7 +3759,7 @@
           </mc:Choice>
           <mc:Fallback>
             <w:pict>
-              <v:roundrect w14:anchorId="140E65B1" id="Rectangle: Rounded Corners 39" o:spid="_x0000_s1026" style="position:absolute;margin-left:1.5pt;margin-top:10.8pt;width:57.75pt;height:12pt;z-index:251666432;visibility:visible;mso-wrap-style:square;mso-height-percent:0;mso-wrap-distance-left:9pt;mso-wrap-distance-top:0;mso-wrap-distance-right:9pt;mso-wrap-distance-bottom:0;mso-position-horizontal:absolute;mso-position-horizontal-relative:text;mso-position-vertical:absolute;mso-position-vertical-relative:text;mso-height-percent:0;mso-height-relative:margin;v-text-anchor:middle" arcsize="10923f" o:gfxdata="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" filled="f" strokecolor="red" strokeweight="1.5pt">
+              <v:roundrect w14:anchorId="784E4C37" id="Rectangle: Rounded Corners 39" o:spid="_x0000_s1026" style="position:absolute;margin-left:1.5pt;margin-top:10.8pt;width:57.75pt;height:12pt;z-index:251666432;visibility:visible;mso-wrap-style:square;mso-height-percent:0;mso-wrap-distance-left:9pt;mso-wrap-distance-top:0;mso-wrap-distance-right:9pt;mso-wrap-distance-bottom:0;mso-position-horizontal:absolute;mso-position-horizontal-relative:text;mso-position-vertical:absolute;mso-position-vertical-relative:text;mso-height-percent:0;mso-height-relative:margin;v-text-anchor:middle" arcsize="10923f" o:gfxdata="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" filled="f" strokecolor="red" strokeweight="1.5pt">
                 <v:stroke joinstyle="miter"/>
               </v:roundrect>
             </w:pict>
@@ -7561,7 +7561,7 @@
           </mc:Choice>
           <mc:Fallback>
             <w:pict>
-              <v:rect w14:anchorId="6A6AB70B" id="Rectangle 9" o:spid="_x0000_s1026" style="position:absolute;margin-left:11.7pt;margin-top:37.65pt;width:311.45pt;height:103pt;z-index:251659264;visibility:visible;mso-wrap-style:square;mso-height-percent:0;mso-wrap-distance-left:9pt;mso-wrap-distance-top:0;mso-wrap-distance-right:9pt;mso-wrap-distance-bottom:0;mso-position-horizontal:absolute;mso-position-horizontal-relative:text;mso-position-vertical:absolute;mso-position-vertical-relative:text;mso-height-percent:0;mso-height-relative:margin;v-text-anchor:middle" o:gfxdata="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" filled="f" strokecolor="#009" strokeweight="1pt"/>
+              <v:rect w14:anchorId="52A26A86" id="Rectangle 9" o:spid="_x0000_s1026" style="position:absolute;margin-left:11.7pt;margin-top:37.65pt;width:311.45pt;height:103pt;z-index:251659264;visibility:visible;mso-wrap-style:square;mso-height-percent:0;mso-wrap-distance-left:9pt;mso-wrap-distance-top:0;mso-wrap-distance-right:9pt;mso-wrap-distance-bottom:0;mso-position-horizontal:absolute;mso-position-horizontal-relative:text;mso-position-vertical:absolute;mso-position-vertical-relative:text;mso-height-percent:0;mso-height-relative:margin;v-text-anchor:middle" o:gfxdata="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" filled="f" strokecolor="#009" strokeweight="1pt"/>
             </w:pict>
           </mc:Fallback>
         </mc:AlternateContent>
@@ -10198,262 +10198,24 @@
           <w:numId w:val="1"/>
         </w:numPr>
       </w:pPr>
-      <w:proofErr w:type="spellStart"/>
-      <w:r>
-        <w:t>dsds</w:t>
-      </w:r>
-      <w:proofErr w:type="spellEnd"/>
-    </w:p>
-    <w:p/>
-    <w:p/>
-    <w:p>
-      <w:pPr>
-        <w:jc w:val="center"/>
-        <w:rPr>
-          <w:b/>
-          <w:color w:val="FF0000"/>
-        </w:rPr>
-      </w:pPr>
-      <w:r>
-        <w:rPr>
-          <w:b/>
-          <w:color w:val="FF0000"/>
-        </w:rPr>
-        <w:t>CH</w:t>
-      </w:r>
-      <w:r>
-        <w:rPr>
-          <w:b/>
-          <w:color w:val="FF0000"/>
-        </w:rPr>
-        <w:t>AN</w:t>
-      </w:r>
-      <w:r>
-        <w:rPr>
-          <w:b/>
-          <w:color w:val="FF0000"/>
-        </w:rPr>
-        <w:t xml:space="preserve">GES for </w:t>
-      </w:r>
-      <w:r>
-        <w:rPr>
-          <w:b/>
-          <w:color w:val="FF0000"/>
-        </w:rPr>
-        <w:t>using JSON Database</w:t>
+      <w:r>
+        <w:t xml:space="preserve">In ‘g2.php’, change </w:t>
+      </w:r>
+      <w:r>
+        <w:t>the number of sub-basins from 130 to 50. Line 492 (php part)</w:t>
       </w:r>
     </w:p>
     <w:p>
       <w:pPr>
         <w:pStyle w:val="ListParagraph"/>
-        <w:numPr>
-          <w:ilvl w:val="0"/>
-          <w:numId w:val="6"/>
-        </w:numPr>
-      </w:pPr>
-      <w:r>
-        <w:t>In g2.php, Line 917 switch ‘headers’ array calculation</w:t>
-      </w:r>
-    </w:p>
-    <w:p>
-      <w:pPr>
-        <w:pStyle w:val="ListParagraph"/>
-      </w:pPr>
-    </w:p>
-    <w:p>
-      <w:pPr>
-        <w:pStyle w:val="ListParagraph"/>
-        <w:numPr>
-          <w:ilvl w:val="0"/>
-          <w:numId w:val="6"/>
-        </w:numPr>
-      </w:pPr>
-      <w:r>
-        <w:t>In g2.php, Line 938 switch ‘</w:t>
-      </w:r>
-      <w:proofErr w:type="spellStart"/>
-      <w:r>
-        <w:t>array_fullvalues</w:t>
-      </w:r>
-      <w:proofErr w:type="spellEnd"/>
-      <w:r>
-        <w:t>’, ‘</w:t>
-      </w:r>
-      <w:proofErr w:type="spellStart"/>
-      <w:r>
-        <w:t>answerArray</w:t>
-      </w:r>
-      <w:proofErr w:type="spellEnd"/>
-      <w:r>
-        <w:t>’, and ‘</w:t>
-      </w:r>
-      <w:proofErr w:type="spellStart"/>
-      <w:r>
-        <w:t>fn_obj_array</w:t>
-      </w:r>
-      <w:proofErr w:type="spellEnd"/>
-      <w:r>
-        <w:t>’ calculation</w:t>
-      </w:r>
-    </w:p>
-    <w:p>
-      <w:pPr>
-        <w:pStyle w:val="ListParagraph"/>
-      </w:pPr>
-    </w:p>
-    <w:p>
-      <w:pPr>
-        <w:pStyle w:val="ListParagraph"/>
-        <w:numPr>
-          <w:ilvl w:val="0"/>
-          <w:numId w:val="6"/>
-        </w:numPr>
-      </w:pPr>
-      <w:r>
-        <w:t>In g2.php, Line 1044 switch ‘</w:t>
-      </w:r>
-      <w:proofErr w:type="spellStart"/>
-      <w:r>
-        <w:t>PFR_meanVals_array</w:t>
-      </w:r>
-      <w:proofErr w:type="spellEnd"/>
-      <w:r>
-        <w:t>’, ‘</w:t>
-      </w:r>
-      <w:proofErr w:type="spellStart"/>
-      <w:r>
-        <w:t>Cost_meanVals_array</w:t>
-      </w:r>
-      <w:proofErr w:type="spellEnd"/>
-      <w:r>
-        <w:t>’, ‘</w:t>
-      </w:r>
-      <w:proofErr w:type="spellStart"/>
-      <w:r>
-        <w:t>SR_meanVals_array</w:t>
-      </w:r>
-      <w:proofErr w:type="spellEnd"/>
-      <w:r>
-        <w:t>’, and ‘</w:t>
-      </w:r>
-      <w:proofErr w:type="spellStart"/>
-      <w:r>
-        <w:t>NR_meanVals_array</w:t>
-      </w:r>
-      <w:proofErr w:type="spellEnd"/>
-      <w:r>
-        <w:t>’ calculation.</w:t>
-      </w:r>
-    </w:p>
-    <w:p>
-      <w:pPr>
-        <w:pStyle w:val="ListParagraph"/>
-      </w:pPr>
-    </w:p>
-    <w:p>
-      <w:pPr>
-        <w:pStyle w:val="ListParagraph"/>
-        <w:numPr>
-          <w:ilvl w:val="0"/>
-          <w:numId w:val="6"/>
-        </w:numPr>
-      </w:pPr>
-      <w:r>
-        <w:t xml:space="preserve">In ‘g2.php’, from Line 85 to 197, </w:t>
-      </w:r>
-      <w:r>
-        <w:t>turn off the &lt;?php part</w:t>
-      </w:r>
-    </w:p>
-    <w:p>
-      <w:pPr>
-        <w:pStyle w:val="ListParagraph"/>
-        <w:numPr>
-          <w:ilvl w:val="0"/>
-          <w:numId w:val="6"/>
-        </w:numPr>
-      </w:pPr>
-    </w:p>
-    <w:p>
-      <w:pPr>
-        <w:pStyle w:val="ListParagraph"/>
-      </w:pPr>
-    </w:p>
-    <w:p/>
-    <w:p/>
-    <w:p/>
-    <w:p/>
-    <w:p>
-      <w:pPr>
-        <w:rPr>
-          <w:b/>
-        </w:rPr>
-      </w:pPr>
-      <w:r>
-        <w:rPr>
-          <w:b/>
-        </w:rPr>
-        <w:t>How to insert a CSV/EXCEL file into MySQL</w:t>
-      </w:r>
-    </w:p>
-    <w:p>
-      <w:pPr>
-        <w:pStyle w:val="ListParagraph"/>
-        <w:numPr>
-          <w:ilvl w:val="0"/>
-          <w:numId w:val="5"/>
-        </w:numPr>
-      </w:pPr>
-      <w:r>
-        <w:t>Save your excel file as CSV with your desired header</w:t>
-      </w:r>
-    </w:p>
-    <w:p>
-      <w:pPr>
-        <w:pStyle w:val="ListParagraph"/>
-        <w:numPr>
-          <w:ilvl w:val="0"/>
-          <w:numId w:val="5"/>
-        </w:numPr>
-      </w:pPr>
-      <w:r>
-        <w:t>Open the MySQL and go to the Database where you want to import the CSV data.</w:t>
-      </w:r>
-    </w:p>
-    <w:p>
-      <w:pPr>
-        <w:pStyle w:val="ListParagraph"/>
-        <w:numPr>
-          <w:ilvl w:val="0"/>
-          <w:numId w:val="5"/>
-        </w:numPr>
-      </w:pPr>
-      <w:r>
-        <w:t>Once you are inside of the database, click on “Import”.</w:t>
-      </w:r>
-    </w:p>
-    <w:p>
-      <w:pPr>
-        <w:pStyle w:val="ListParagraph"/>
-        <w:numPr>
-          <w:ilvl w:val="0"/>
-          <w:numId w:val="5"/>
-        </w:numPr>
-      </w:pPr>
-      <w:r>
-        <w:t>In the new window, choose your CSV file (upload your CSV file), and check the box “The first of the line contains ….” (see the red box below). By clicking this box, headers of you CSV file will be setup as header on your MySQL table as well.</w:t>
-      </w:r>
-    </w:p>
-    <w:p>
-      <w:r>
-        <w:rPr>
-          <w:noProof/>
-        </w:rPr>
+        <w:ind w:left="0"/>
+      </w:pPr>
+      <w:r>
         <w:drawing>
-          <wp:inline distT="0" distB="0" distL="0" distR="0" wp14:anchorId="0C2C10EB" wp14:editId="51FA8FA0">
-            <wp:extent cx="3305175" cy="3395481"/>
+          <wp:inline distT="0" distB="0" distL="0" distR="0" wp14:anchorId="4ECE3C17" wp14:editId="3D3134F3">
+            <wp:extent cx="5943600" cy="1297305"/>
             <wp:effectExtent l="0" t="0" r="0" b="0"/>
-            <wp:docPr id="88" name="Picture 88"/>
+            <wp:docPr id="46" name="Picture 46"/>
             <wp:cNvGraphicFramePr>
               <a:graphicFrameLocks xmlns:a="http://schemas.openxmlformats.org/drawingml/2006/main" noChangeAspect="1"/>
             </wp:cNvGraphicFramePr>
@@ -10473,6 +10235,450 @@
                   <pic:spPr>
                     <a:xfrm>
                       <a:off x="0" y="0"/>
+                      <a:ext cx="5943600" cy="1297305"/>
+                    </a:xfrm>
+                    <a:prstGeom prst="rect">
+                      <a:avLst/>
+                    </a:prstGeom>
+                  </pic:spPr>
+                </pic:pic>
+              </a:graphicData>
+            </a:graphic>
+          </wp:inline>
+        </w:drawing>
+      </w:r>
+    </w:p>
+    <w:p>
+      <w:pPr>
+        <w:pStyle w:val="ListParagraph"/>
+      </w:pPr>
+    </w:p>
+    <w:p>
+      <w:pPr>
+        <w:pStyle w:val="ListParagraph"/>
+      </w:pPr>
+    </w:p>
+    <w:p>
+      <w:pPr>
+        <w:pStyle w:val="ListParagraph"/>
+        <w:numPr>
+          <w:ilvl w:val="0"/>
+          <w:numId w:val="1"/>
+        </w:numPr>
+      </w:pPr>
+      <w:r>
+        <w:t>In ‘mapping_new_g2’, change the variable ‘</w:t>
+      </w:r>
+      <w:proofErr w:type="spellStart"/>
+      <w:r>
+        <w:t>n_sb</w:t>
+      </w:r>
+      <w:proofErr w:type="spellEnd"/>
+      <w:r>
+        <w:t>’ (number of sub-basins)</w:t>
+      </w:r>
+    </w:p>
+    <w:p>
+      <w:pPr>
+        <w:pStyle w:val="ListParagraph"/>
+        <w:ind w:left="0"/>
+      </w:pPr>
+      <w:r>
+        <w:drawing>
+          <wp:inline distT="0" distB="0" distL="0" distR="0" wp14:anchorId="431F3B09" wp14:editId="537DCB38">
+            <wp:extent cx="5468113" cy="1009791"/>
+            <wp:effectExtent l="0" t="0" r="0" b="0"/>
+            <wp:docPr id="48" name="Picture 48"/>
+            <wp:cNvGraphicFramePr>
+              <a:graphicFrameLocks xmlns:a="http://schemas.openxmlformats.org/drawingml/2006/main" noChangeAspect="1"/>
+            </wp:cNvGraphicFramePr>
+            <a:graphic xmlns:a="http://schemas.openxmlformats.org/drawingml/2006/main">
+              <a:graphicData uri="http://schemas.openxmlformats.org/drawingml/2006/picture">
+                <pic:pic xmlns:pic="http://schemas.openxmlformats.org/drawingml/2006/picture">
+                  <pic:nvPicPr>
+                    <pic:cNvPr id="1" name=""/>
+                    <pic:cNvPicPr/>
+                  </pic:nvPicPr>
+                  <pic:blipFill>
+                    <a:blip r:embed="rId79"/>
+                    <a:stretch>
+                      <a:fillRect/>
+                    </a:stretch>
+                  </pic:blipFill>
+                  <pic:spPr>
+                    <a:xfrm>
+                      <a:off x="0" y="0"/>
+                      <a:ext cx="5468113" cy="1009791"/>
+                    </a:xfrm>
+                    <a:prstGeom prst="rect">
+                      <a:avLst/>
+                    </a:prstGeom>
+                  </pic:spPr>
+                </pic:pic>
+              </a:graphicData>
+            </a:graphic>
+          </wp:inline>
+        </w:drawing>
+      </w:r>
+    </w:p>
+    <w:p>
+      <w:pPr>
+        <w:pStyle w:val="ListParagraph"/>
+      </w:pPr>
+    </w:p>
+    <w:p>
+      <w:pPr>
+        <w:pStyle w:val="ListParagraph"/>
+        <w:numPr>
+          <w:ilvl w:val="0"/>
+          <w:numId w:val="1"/>
+        </w:numPr>
+      </w:pPr>
+      <w:r>
+        <w:lastRenderedPageBreak/>
+        <w:t>In mapping_new_g2’, change the variable ‘</w:t>
+      </w:r>
+      <w:proofErr w:type="spellStart"/>
+      <w:r>
+        <w:t>n_sb</w:t>
+      </w:r>
+      <w:proofErr w:type="spellEnd"/>
+      <w:r>
+        <w:t>’ (number of sub-basins)</w:t>
+      </w:r>
+    </w:p>
+    <w:p>
+      <w:pPr>
+        <w:pStyle w:val="ListParagraph"/>
+        <w:ind w:left="0"/>
+      </w:pPr>
+      <w:r>
+        <w:drawing>
+          <wp:inline distT="0" distB="0" distL="0" distR="0" wp14:anchorId="4E8F6905" wp14:editId="2A64823E">
+            <wp:extent cx="5943600" cy="1435100"/>
+            <wp:effectExtent l="0" t="0" r="0" b="0"/>
+            <wp:docPr id="67" name="Picture 67"/>
+            <wp:cNvGraphicFramePr>
+              <a:graphicFrameLocks xmlns:a="http://schemas.openxmlformats.org/drawingml/2006/main" noChangeAspect="1"/>
+            </wp:cNvGraphicFramePr>
+            <a:graphic xmlns:a="http://schemas.openxmlformats.org/drawingml/2006/main">
+              <a:graphicData uri="http://schemas.openxmlformats.org/drawingml/2006/picture">
+                <pic:pic xmlns:pic="http://schemas.openxmlformats.org/drawingml/2006/picture">
+                  <pic:nvPicPr>
+                    <pic:cNvPr id="1" name=""/>
+                    <pic:cNvPicPr/>
+                  </pic:nvPicPr>
+                  <pic:blipFill>
+                    <a:blip r:embed="rId80"/>
+                    <a:stretch>
+                      <a:fillRect/>
+                    </a:stretch>
+                  </pic:blipFill>
+                  <pic:spPr>
+                    <a:xfrm>
+                      <a:off x="0" y="0"/>
+                      <a:ext cx="5943600" cy="1435100"/>
+                    </a:xfrm>
+                    <a:prstGeom prst="rect">
+                      <a:avLst/>
+                    </a:prstGeom>
+                  </pic:spPr>
+                </pic:pic>
+              </a:graphicData>
+            </a:graphic>
+          </wp:inline>
+        </w:drawing>
+      </w:r>
+    </w:p>
+    <w:p>
+      <w:pPr>
+        <w:pStyle w:val="ListParagraph"/>
+      </w:pPr>
+    </w:p>
+    <w:p>
+      <w:pPr>
+        <w:pStyle w:val="ListParagraph"/>
+        <w:numPr>
+          <w:ilvl w:val="0"/>
+          <w:numId w:val="1"/>
+        </w:numPr>
+      </w:pPr>
+      <w:proofErr w:type="spellStart"/>
+      <w:r>
+        <w:t>dasdsad</w:t>
+      </w:r>
+      <w:proofErr w:type="spellEnd"/>
+    </w:p>
+    <w:p/>
+    <w:p/>
+    <w:p>
+      <w:pPr>
+        <w:jc w:val="center"/>
+        <w:rPr>
+          <w:b/>
+          <w:color w:val="FF0000"/>
+        </w:rPr>
+      </w:pPr>
+      <w:r>
+        <w:rPr>
+          <w:b/>
+          <w:color w:val="FF0000"/>
+        </w:rPr>
+        <w:t>CH</w:t>
+      </w:r>
+      <w:r>
+        <w:rPr>
+          <w:b/>
+          <w:color w:val="FF0000"/>
+        </w:rPr>
+        <w:t>AN</w:t>
+      </w:r>
+      <w:r>
+        <w:rPr>
+          <w:b/>
+          <w:color w:val="FF0000"/>
+        </w:rPr>
+        <w:t xml:space="preserve">GES for </w:t>
+      </w:r>
+      <w:r>
+        <w:rPr>
+          <w:b/>
+          <w:color w:val="FF0000"/>
+        </w:rPr>
+        <w:t>using JSON Database</w:t>
+      </w:r>
+    </w:p>
+    <w:p>
+      <w:pPr>
+        <w:pStyle w:val="ListParagraph"/>
+        <w:numPr>
+          <w:ilvl w:val="0"/>
+          <w:numId w:val="6"/>
+        </w:numPr>
+      </w:pPr>
+      <w:r>
+        <w:t>In g2.php, Line 917 switch ‘headers’ array calculation</w:t>
+      </w:r>
+    </w:p>
+    <w:p>
+      <w:pPr>
+        <w:pStyle w:val="ListParagraph"/>
+      </w:pPr>
+    </w:p>
+    <w:p>
+      <w:pPr>
+        <w:pStyle w:val="ListParagraph"/>
+        <w:numPr>
+          <w:ilvl w:val="0"/>
+          <w:numId w:val="6"/>
+        </w:numPr>
+      </w:pPr>
+      <w:r>
+        <w:t>In g2.php, Line 938 switch ‘</w:t>
+      </w:r>
+      <w:proofErr w:type="spellStart"/>
+      <w:r>
+        <w:t>array_fullvalues</w:t>
+      </w:r>
+      <w:proofErr w:type="spellEnd"/>
+      <w:r>
+        <w:t>’, ‘</w:t>
+      </w:r>
+      <w:proofErr w:type="spellStart"/>
+      <w:r>
+        <w:t>answerArray</w:t>
+      </w:r>
+      <w:proofErr w:type="spellEnd"/>
+      <w:r>
+        <w:t>’, and ‘</w:t>
+      </w:r>
+      <w:proofErr w:type="spellStart"/>
+      <w:r>
+        <w:t>fn_obj_array</w:t>
+      </w:r>
+      <w:proofErr w:type="spellEnd"/>
+      <w:r>
+        <w:t>’ calculation</w:t>
+      </w:r>
+    </w:p>
+    <w:p>
+      <w:pPr>
+        <w:pStyle w:val="ListParagraph"/>
+      </w:pPr>
+    </w:p>
+    <w:p>
+      <w:pPr>
+        <w:pStyle w:val="ListParagraph"/>
+        <w:numPr>
+          <w:ilvl w:val="0"/>
+          <w:numId w:val="6"/>
+        </w:numPr>
+      </w:pPr>
+      <w:r>
+        <w:t>In g2.php, Line 1044 switch ‘</w:t>
+      </w:r>
+      <w:proofErr w:type="spellStart"/>
+      <w:r>
+        <w:t>PFR_meanVals_array</w:t>
+      </w:r>
+      <w:proofErr w:type="spellEnd"/>
+      <w:r>
+        <w:t>’, ‘</w:t>
+      </w:r>
+      <w:proofErr w:type="spellStart"/>
+      <w:r>
+        <w:t>Cost_meanVals_array</w:t>
+      </w:r>
+      <w:proofErr w:type="spellEnd"/>
+      <w:r>
+        <w:t>’, ‘</w:t>
+      </w:r>
+      <w:proofErr w:type="spellStart"/>
+      <w:r>
+        <w:t>SR_meanVals_array</w:t>
+      </w:r>
+      <w:proofErr w:type="spellEnd"/>
+      <w:r>
+        <w:t>’, and ‘</w:t>
+      </w:r>
+      <w:proofErr w:type="spellStart"/>
+      <w:r>
+        <w:t>NR_meanVals_array</w:t>
+      </w:r>
+      <w:proofErr w:type="spellEnd"/>
+      <w:r>
+        <w:t>’ calculation.</w:t>
+      </w:r>
+    </w:p>
+    <w:p>
+      <w:pPr>
+        <w:pStyle w:val="ListParagraph"/>
+      </w:pPr>
+    </w:p>
+    <w:p>
+      <w:pPr>
+        <w:pStyle w:val="ListParagraph"/>
+        <w:numPr>
+          <w:ilvl w:val="0"/>
+          <w:numId w:val="6"/>
+        </w:numPr>
+      </w:pPr>
+      <w:r>
+        <w:t xml:space="preserve">In ‘g2.php’, from Line 85 to 197, </w:t>
+      </w:r>
+      <w:r>
+        <w:t>turn off the &lt;?php part</w:t>
+      </w:r>
+    </w:p>
+    <w:p>
+      <w:pPr>
+        <w:pStyle w:val="ListParagraph"/>
+        <w:numPr>
+          <w:ilvl w:val="0"/>
+          <w:numId w:val="6"/>
+        </w:numPr>
+      </w:pPr>
+    </w:p>
+    <w:p>
+      <w:pPr>
+        <w:pStyle w:val="ListParagraph"/>
+      </w:pPr>
+    </w:p>
+    <w:p/>
+    <w:p/>
+    <w:p/>
+    <w:p/>
+    <w:p>
+      <w:pPr>
+        <w:rPr>
+          <w:b/>
+        </w:rPr>
+      </w:pPr>
+      <w:r>
+        <w:rPr>
+          <w:b/>
+        </w:rPr>
+        <w:t>How to insert a CSV/EXCEL file into MySQL</w:t>
+      </w:r>
+    </w:p>
+    <w:p>
+      <w:pPr>
+        <w:pStyle w:val="ListParagraph"/>
+        <w:numPr>
+          <w:ilvl w:val="0"/>
+          <w:numId w:val="5"/>
+        </w:numPr>
+      </w:pPr>
+      <w:r>
+        <w:t>Save your excel file as CSV with your desired header</w:t>
+      </w:r>
+    </w:p>
+    <w:p>
+      <w:pPr>
+        <w:pStyle w:val="ListParagraph"/>
+        <w:numPr>
+          <w:ilvl w:val="0"/>
+          <w:numId w:val="5"/>
+        </w:numPr>
+      </w:pPr>
+      <w:r>
+        <w:t>Open the MySQL and go to the Database where you want to import the CSV data.</w:t>
+      </w:r>
+    </w:p>
+    <w:p>
+      <w:pPr>
+        <w:pStyle w:val="ListParagraph"/>
+        <w:numPr>
+          <w:ilvl w:val="0"/>
+          <w:numId w:val="5"/>
+        </w:numPr>
+      </w:pPr>
+      <w:r>
+        <w:t>Once you are inside of the database, click on “Import”.</w:t>
+      </w:r>
+    </w:p>
+    <w:p>
+      <w:pPr>
+        <w:pStyle w:val="ListParagraph"/>
+        <w:numPr>
+          <w:ilvl w:val="0"/>
+          <w:numId w:val="5"/>
+        </w:numPr>
+      </w:pPr>
+      <w:r>
+        <w:t>In the new window, choose your CSV file (upload your CSV file), and check the box “The first of the line contains ….” (see the red box below). By clicking this box, headers of you CSV file will be setup as header on your MySQL table as well.</w:t>
+      </w:r>
+    </w:p>
+    <w:p>
+      <w:r>
+        <w:rPr>
+          <w:noProof/>
+        </w:rPr>
+        <w:lastRenderedPageBreak/>
+        <w:drawing>
+          <wp:inline distT="0" distB="0" distL="0" distR="0" wp14:anchorId="0C2C10EB" wp14:editId="51FA8FA0">
+            <wp:extent cx="3305175" cy="3395481"/>
+            <wp:effectExtent l="0" t="0" r="0" b="0"/>
+            <wp:docPr id="88" name="Picture 88"/>
+            <wp:cNvGraphicFramePr>
+              <a:graphicFrameLocks xmlns:a="http://schemas.openxmlformats.org/drawingml/2006/main" noChangeAspect="1"/>
+            </wp:cNvGraphicFramePr>
+            <a:graphic xmlns:a="http://schemas.openxmlformats.org/drawingml/2006/main">
+              <a:graphicData uri="http://schemas.openxmlformats.org/drawingml/2006/picture">
+                <pic:pic xmlns:pic="http://schemas.openxmlformats.org/drawingml/2006/picture">
+                  <pic:nvPicPr>
+                    <pic:cNvPr id="1" name=""/>
+                    <pic:cNvPicPr/>
+                  </pic:nvPicPr>
+                  <pic:blipFill>
+                    <a:blip r:embed="rId81"/>
+                    <a:stretch>
+                      <a:fillRect/>
+                    </a:stretch>
+                  </pic:blipFill>
+                  <pic:spPr>
+                    <a:xfrm>
+                      <a:off x="0" y="0"/>
                       <a:ext cx="3318456" cy="3409125"/>
                     </a:xfrm>
                     <a:prstGeom prst="rect">
@@ -10491,7 +10697,6 @@
         <w:rPr>
           <w:noProof/>
         </w:rPr>
-        <w:lastRenderedPageBreak/>
         <w:drawing>
           <wp:inline distT="0" distB="0" distL="0" distR="0" wp14:anchorId="5A5E7BAD" wp14:editId="1FDECB9E">
             <wp:extent cx="4657725" cy="2909585"/>
@@ -10508,7 +10713,7 @@
                     <pic:cNvPicPr/>
                   </pic:nvPicPr>
                   <pic:blipFill>
-                    <a:blip r:embed="rId79"/>
+                    <a:blip r:embed="rId82"/>
                     <a:stretch>
                       <a:fillRect/>
                     </a:stretch>
@@ -10808,10 +11013,21 @@
     <w:p/>
     <w:p/>
     <w:p>
-      <w:r>
+      <w:pPr>
+        <w:rPr>
+          <w:b/>
+        </w:rPr>
+      </w:pPr>
+      <w:r>
+        <w:rPr>
+          <w:b/>
+        </w:rPr>
         <w:t xml:space="preserve">NEXT </w:t>
       </w:r>
       <w:r>
+        <w:rPr>
+          <w:b/>
+        </w:rPr>
         <w:t>Tasks</w:t>
       </w:r>
     </w:p>
@@ -10938,6 +11154,13 @@
       <w:r>
         <w:t>Modify scale of heatmap legends</w:t>
       </w:r>
+      <w:r>
+        <w:tab/>
+      </w:r>
+      <w:r>
+        <w:tab/>
+        <w:t>(done)</w:t>
+      </w:r>
     </w:p>
     <w:p>
       <w:pPr>
@@ -10950,6 +11173,10 @@
       <w:r>
         <w:t>Width responsive of bar plots and heatmaps</w:t>
       </w:r>
+      <w:r>
+        <w:tab/>
+        <w:t>(done)</w:t>
+      </w:r>
     </w:p>
     <w:p>
       <w:pPr>
@@ -10962,6 +11189,9 @@
       <w:r>
         <w:t>Set a Quit option at the end of the alternative 20</w:t>
       </w:r>
+      <w:r>
+        <w:tab/>
+      </w:r>
     </w:p>
     <w:p>
       <w:pPr>
@@ -10995,12 +11225,31 @@
           <w:numId w:val="4"/>
         </w:numPr>
       </w:pPr>
+      <w:r>
+        <w:t xml:space="preserve">Install </w:t>
+      </w:r>
+      <w:proofErr w:type="spellStart"/>
+      <w:r>
+        <w:t>arcmap</w:t>
+      </w:r>
+      <w:proofErr w:type="spellEnd"/>
+      <w:r>
+        <w:t xml:space="preserve"> in my laptop</w:t>
+      </w:r>
+    </w:p>
+    <w:p>
+      <w:pPr>
+        <w:pStyle w:val="ListParagraph"/>
+        <w:numPr>
+          <w:ilvl w:val="0"/>
+          <w:numId w:val="4"/>
+        </w:numPr>
+      </w:pPr>
     </w:p>
     <w:p/>
     <w:p/>
     <w:p>
       <w:r>
-        <w:lastRenderedPageBreak/>
         <w:t>token</w:t>
       </w:r>
     </w:p>
@@ -11046,7 +11295,7 @@
       </w:r>
     </w:p>
     <w:p>
-      <w:hyperlink r:id="rId80" w:history="1">
+      <w:hyperlink r:id="rId83" w:history="1">
         <w:r>
           <w:rPr>
             <w:rStyle w:val="Hyperlink"/>
@@ -11069,7 +11318,7 @@
           <w:rStyle w:val="Hyperlink"/>
         </w:rPr>
       </w:pPr>
-      <w:hyperlink r:id="rId81" w:history="1">
+      <w:hyperlink r:id="rId84" w:history="1">
         <w:r>
           <w:rPr>
             <w:rStyle w:val="Hyperlink"/>
@@ -11079,7 +11328,7 @@
       </w:hyperlink>
     </w:p>
     <w:p>
-      <w:hyperlink r:id="rId82" w:history="1">
+      <w:hyperlink r:id="rId85" w:history="1">
         <w:r>
           <w:rPr>
             <w:rStyle w:val="Hyperlink"/>
@@ -11089,7 +11338,7 @@
       </w:hyperlink>
     </w:p>
     <w:p>
-      <w:hyperlink r:id="rId83" w:history="1">
+      <w:hyperlink r:id="rId86" w:history="1">
         <w:r>
           <w:rPr>
             <w:rStyle w:val="Hyperlink"/>
@@ -11105,7 +11354,7 @@
       </w:r>
     </w:p>
     <w:p>
-      <w:hyperlink r:id="rId84" w:history="1">
+      <w:hyperlink r:id="rId87" w:history="1">
         <w:r>
           <w:rPr>
             <w:rStyle w:val="Hyperlink"/>
@@ -11131,7 +11380,7 @@
           <w:rStyle w:val="Hyperlink"/>
         </w:rPr>
       </w:pPr>
-      <w:hyperlink r:id="rId85" w:history="1">
+      <w:hyperlink r:id="rId88" w:history="1">
         <w:r>
           <w:rPr>
             <w:rStyle w:val="Hyperlink"/>
@@ -11141,7 +11390,7 @@
       </w:hyperlink>
     </w:p>
     <w:p>
-      <w:hyperlink r:id="rId86" w:history="1">
+      <w:hyperlink r:id="rId89" w:history="1">
         <w:r>
           <w:rPr>
             <w:rStyle w:val="Hyperlink"/>
@@ -11155,8 +11404,6 @@
       <w:r>
         <w:t>‘</w:t>
       </w:r>
-      <w:bookmarkStart w:id="0" w:name="_GoBack"/>
-      <w:bookmarkEnd w:id="0"/>
       <w:r>
         <w:t>JSON validator</w:t>
       </w:r>
@@ -11182,7 +11429,7 @@
           <w:rStyle w:val="Hyperlink"/>
         </w:rPr>
       </w:pPr>
-      <w:hyperlink r:id="rId87" w:history="1">
+      <w:hyperlink r:id="rId90" w:history="1">
         <w:r>
           <w:rPr>
             <w:rStyle w:val="Hyperlink"/>
@@ -11192,7 +11439,7 @@
       </w:hyperlink>
     </w:p>
     <w:p>
-      <w:hyperlink r:id="rId88" w:history="1">
+      <w:hyperlink r:id="rId91" w:history="1">
         <w:r>
           <w:rPr>
             <w:rStyle w:val="Hyperlink"/>
@@ -11208,7 +11455,7 @@
       </w:r>
     </w:p>
     <w:p>
-      <w:hyperlink r:id="rId89" w:history="1">
+      <w:hyperlink r:id="rId92" w:history="1">
         <w:r>
           <w:rPr>
             <w:rStyle w:val="Hyperlink"/>
@@ -11223,7 +11470,7 @@
       </w:r>
     </w:p>
     <w:p>
-      <w:hyperlink r:id="rId90" w:history="1">
+      <w:hyperlink r:id="rId93" w:history="1">
         <w:r>
           <w:rPr>
             <w:rStyle w:val="Hyperlink"/>
@@ -11238,7 +11485,7 @@
       </w:r>
     </w:p>
     <w:p>
-      <w:hyperlink r:id="rId91" w:history="1">
+      <w:hyperlink r:id="rId94" w:history="1">
         <w:r>
           <w:rPr>
             <w:rStyle w:val="Hyperlink"/>
@@ -11248,7 +11495,7 @@
       </w:hyperlink>
     </w:p>
     <w:p>
-      <w:hyperlink r:id="rId92" w:history="1">
+      <w:hyperlink r:id="rId95" w:history="1">
         <w:r>
           <w:rPr>
             <w:rStyle w:val="Hyperlink"/>
@@ -11257,6 +11504,155 @@
         </w:r>
       </w:hyperlink>
     </w:p>
+    <w:p/>
+    <w:p/>
+    <w:p/>
+    <w:p>
+      <w:r>
+        <w:t>https://www.vectorstock.com/royalty-free-vector/primary-colors-of-red-yellow-blue-and-mixing-vector-23214758</w:t>
+      </w:r>
+    </w:p>
+    <w:p>
+      <w:r>
+        <w:rPr>
+          <w:noProof/>
+        </w:rPr>
+        <w:drawing>
+          <wp:inline distT="0" distB="0" distL="0" distR="0">
+            <wp:extent cx="2892056" cy="2937163"/>
+            <wp:effectExtent l="0" t="0" r="3810" b="0"/>
+            <wp:docPr id="54" name="Picture 54" descr="Image result for mixing primary colors"/>
+            <wp:cNvGraphicFramePr>
+              <a:graphicFrameLocks xmlns:a="http://schemas.openxmlformats.org/drawingml/2006/main" noChangeAspect="1"/>
+            </wp:cNvGraphicFramePr>
+            <a:graphic xmlns:a="http://schemas.openxmlformats.org/drawingml/2006/main">
+              <a:graphicData uri="http://schemas.openxmlformats.org/drawingml/2006/picture">
+                <pic:pic xmlns:pic="http://schemas.openxmlformats.org/drawingml/2006/picture">
+                  <pic:nvPicPr>
+                    <pic:cNvPr id="0" name="Picture 1" descr="Image result for mixing primary colors"/>
+                    <pic:cNvPicPr>
+                      <a:picLocks noChangeAspect="1" noChangeArrowheads="1"/>
+                    </pic:cNvPicPr>
+                  </pic:nvPicPr>
+                  <pic:blipFill>
+                    <a:blip r:embed="rId96" cstate="print">
+                      <a:extLst>
+                        <a:ext uri="{28A0092B-C50C-407E-A947-70E740481C1C}">
+                          <a14:useLocalDpi xmlns:a14="http://schemas.microsoft.com/office/drawing/2010/main" val="0"/>
+                        </a:ext>
+                      </a:extLst>
+                    </a:blip>
+                    <a:srcRect/>
+                    <a:stretch>
+                      <a:fillRect/>
+                    </a:stretch>
+                  </pic:blipFill>
+                  <pic:spPr bwMode="auto">
+                    <a:xfrm>
+                      <a:off x="0" y="0"/>
+                      <a:ext cx="2900154" cy="2945387"/>
+                    </a:xfrm>
+                    <a:prstGeom prst="rect">
+                      <a:avLst/>
+                    </a:prstGeom>
+                    <a:noFill/>
+                    <a:ln>
+                      <a:noFill/>
+                    </a:ln>
+                  </pic:spPr>
+                </pic:pic>
+              </a:graphicData>
+            </a:graphic>
+          </wp:inline>
+        </w:drawing>
+      </w:r>
+    </w:p>
+    <w:p/>
+    <w:p>
+      <w:r>
+        <w:lastRenderedPageBreak/>
+        <w:t>Color mixer of n-colors:</w:t>
+      </w:r>
+    </w:p>
+    <w:p>
+      <w:hyperlink r:id="rId97" w:history="1">
+        <w:r>
+          <w:rPr>
+            <w:rStyle w:val="Hyperlink"/>
+          </w:rPr>
+          <w:t>https://www.colorhexa.com/99cc66</w:t>
+        </w:r>
+      </w:hyperlink>
+    </w:p>
+    <w:p/>
+    <w:p>
+      <w:r>
+        <w:t>Color mixer of 2 colors</w:t>
+      </w:r>
+    </w:p>
+    <w:p>
+      <w:hyperlink r:id="rId98" w:history="1">
+        <w:r>
+          <w:rPr>
+            <w:rStyle w:val="Hyperlink"/>
+          </w:rPr>
+          <w:t>https://meyerweb.com/eric/tools/color-blend/#99FF00:33CCFF:1:hex</w:t>
+        </w:r>
+      </w:hyperlink>
+    </w:p>
+    <w:p>
+      <w:pPr>
+        <w:spacing w:after="0"/>
+      </w:pPr>
+      <w:r>
+        <w:t xml:space="preserve">Green: </w:t>
+      </w:r>
+      <w:r>
+        <w:t>#99FF00</w:t>
+      </w:r>
+    </w:p>
+    <w:p>
+      <w:pPr>
+        <w:spacing w:after="0"/>
+      </w:pPr>
+      <w:r>
+        <w:t xml:space="preserve">Cyan: </w:t>
+      </w:r>
+      <w:r>
+        <w:t>#33CCFF</w:t>
+      </w:r>
+    </w:p>
+    <w:p>
+      <w:pPr>
+        <w:spacing w:after="0"/>
+      </w:pPr>
+      <w:r>
+        <w:t xml:space="preserve">Orange: </w:t>
+      </w:r>
+      <w:r>
+        <w:t>#FF9933</w:t>
+      </w:r>
+    </w:p>
+    <w:p>
+      <w:pPr>
+        <w:spacing w:after="0"/>
+      </w:pPr>
+      <w:r>
+        <w:t xml:space="preserve">Yellow: </w:t>
+      </w:r>
+      <w:r>
+        <w:t>#FFFF66</w:t>
+      </w:r>
+    </w:p>
+    <w:p/>
+    <w:p>
+      <w:bookmarkStart w:id="0" w:name="_GoBack"/>
+      <w:bookmarkEnd w:id="0"/>
+    </w:p>
+    <w:p/>
+    <w:p/>
+    <w:p/>
+    <w:p/>
     <w:p/>
     <w:sectPr>
       <w:pgSz w:w="12240" w:h="15840"/>

</xml_diff>